<commit_message>
Ajout des diagrammes au dossier
</commit_message>
<xml_diff>
--- a/Dieudonne_Antoine_2_architecture_document_082025.docx
+++ b/Dieudonne_Antoine_2_architecture_document_082025.docx
@@ -8,6 +8,9 @@
         <w:ind w:left="30" w:right="-34" w:firstLine="0"/>
       </w:pPr>
       <w:r>
+        <w:rPr>
+          <w:noProof/>
+        </w:rPr>
         <w:drawing>
           <wp:inline distT="0" distB="0" distL="0" distR="0" wp14:anchorId="45B8AB56" wp14:editId="5891E645">
             <wp:extent cx="5734050" cy="919822"/>
@@ -48,7 +51,13 @@
     <w:sdt>
       <w:sdtPr>
         <w:rPr>
-          <w:lang w:val="fr-FR"/>
+          <w:rFonts w:ascii="Calibri" w:eastAsia="Calibri" w:hAnsi="Calibri" w:cs="Calibri"/>
+          <w:color w:val="000000"/>
+          <w:kern w:val="2"/>
+          <w:sz w:val="24"/>
+          <w:szCs w:val="24"/>
+          <w:lang w:val="fr-FR"/>
+          <w14:ligatures w14:val="standardContextual"/>
         </w:rPr>
         <w:id w:val="-1027561983"/>
         <w:docPartObj>
@@ -58,14 +67,8 @@
       </w:sdtPr>
       <w:sdtEndPr>
         <w:rPr>
-          <w:rFonts w:ascii="Calibri" w:eastAsia="Calibri" w:hAnsi="Calibri" w:cs="Calibri"/>
           <w:b/>
           <w:bCs/>
-          <w:color w:val="000000"/>
-          <w:kern w:val="2"/>
-          <w:sz w:val="24"/>
-          <w:szCs w:val="24"/>
-          <w14:ligatures w14:val="standardContextual"/>
         </w:rPr>
       </w:sdtEndPr>
       <w:sdtContent>
@@ -841,6 +844,7 @@
       </w:pPr>
       <w:r>
         <w:rPr>
+          <w:noProof/>
           <w:sz w:val="22"/>
           <w:lang w:val="fr-FR"/>
         </w:rPr>
@@ -1047,6 +1051,7 @@
       </w:pPr>
       <w:r>
         <w:rPr>
+          <w:noProof/>
           <w:sz w:val="22"/>
           <w:lang w:val="fr-FR"/>
         </w:rPr>
@@ -1316,6 +1321,7 @@
       </w:pPr>
       <w:r>
         <w:rPr>
+          <w:noProof/>
           <w:sz w:val="22"/>
           <w:lang w:val="fr-FR"/>
         </w:rPr>
@@ -1722,7 +1728,6 @@
         </w:numPr>
       </w:pPr>
       <w:r>
-        <w:lastRenderedPageBreak/>
         <w:t>Module de gestion utilisateur</w:t>
       </w:r>
     </w:p>
@@ -1788,7 +1793,11 @@
     </w:p>
     <w:p>
       <w:r>
-        <w:t xml:space="preserve">En réalisant une séparation des fonctionnalités et leur regroupement dans des sous-ensemble, on peut permettre la mise en place progressive d’une architecture de type micro-service au niveau du backend. Cette architecture permettra un développement facilité des fonctionnalités et leur mise en service plus rapide. Pour éviter d’avoir une sécurité faillible et d’avoir besoin d’un certificat TLS pour chaque micro-service, on procèdera à la mise en place d’une Gateway qui se chargera de rediriger les requêtes HTTPS provenant des clients (extra-serveur) vers les </w:t>
+        <w:t>En réalisant une séparation des fonctionnalités et leur regroupement dans des sous-ensemble, on peut permettre la mise en place progressive d’une architecture de type micro-service au niveau du backend. Cette architecture permettra un développement facilité des fonctionnalités et leur mise en service plus rapide. Pour éviter d’avoir une sécurité faillible et d’avoir besoin d’un certificat TLS pour chaque micro-</w:t>
+      </w:r>
+      <w:r>
+        <w:lastRenderedPageBreak/>
+        <w:t xml:space="preserve">service, on procèdera à la mise en place d’une Gateway qui se chargera de rediriger les requêtes HTTPS provenant des clients (extra-serveur) vers les </w:t>
       </w:r>
       <w:proofErr w:type="spellStart"/>
       <w:r>
@@ -1832,6 +1841,7 @@
       </w:pPr>
       <w:r>
         <w:rPr>
+          <w:noProof/>
           <w:sz w:val="22"/>
           <w:lang w:val="fr-FR"/>
         </w:rPr>
@@ -2037,6 +2047,7 @@
       </w:pPr>
       <w:r>
         <w:rPr>
+          <w:noProof/>
           <w:sz w:val="22"/>
           <w:lang w:val="fr-FR"/>
         </w:rPr>
@@ -2225,8 +2236,14 @@
     <w:p>
       <w:pPr>
         <w:pStyle w:val="Titre2"/>
-      </w:pPr>
-      <w:r>
+        <w:rPr>
+          <w:lang w:val="fr-FR"/>
+        </w:rPr>
+      </w:pPr>
+      <w:r>
+        <w:rPr>
+          <w:lang w:val="fr-FR"/>
+        </w:rPr>
         <w:t>Métier</w:t>
       </w:r>
       <w:bookmarkStart w:id="10" w:name="_Toc1331"/>
@@ -2234,6 +2251,231 @@
     </w:p>
     <w:p>
       <w:pPr>
+        <w:pStyle w:val="Titre3"/>
+      </w:pPr>
+      <w:proofErr w:type="spellStart"/>
+      <w:r>
+        <w:t>Authentification</w:t>
+      </w:r>
+      <w:proofErr w:type="spellEnd"/>
+      <w:r>
+        <w:t xml:space="preserve"> et Gestion des </w:t>
+      </w:r>
+      <w:proofErr w:type="spellStart"/>
+      <w:r>
+        <w:t>comptes</w:t>
+      </w:r>
+      <w:proofErr w:type="spellEnd"/>
+    </w:p>
+    <w:p>
+      <w:pPr>
+        <w:rPr>
+          <w:lang w:val="en-US"/>
+        </w:rPr>
+      </w:pPr>
+      <w:r>
+        <w:rPr>
+          <w:noProof/>
+          <w:lang w:val="en-US"/>
+        </w:rPr>
+        <w:drawing>
+          <wp:inline distT="0" distB="0" distL="0" distR="0" wp14:anchorId="32A6958F" wp14:editId="5BA24190">
+            <wp:extent cx="6649720" cy="7165975"/>
+            <wp:effectExtent l="0" t="0" r="0" b="0"/>
+            <wp:docPr id="1697513327" name="Image 16"/>
+            <wp:cNvGraphicFramePr>
+              <a:graphicFrameLocks xmlns:a="http://schemas.openxmlformats.org/drawingml/2006/main" noChangeAspect="1"/>
+            </wp:cNvGraphicFramePr>
+            <a:graphic xmlns:a="http://schemas.openxmlformats.org/drawingml/2006/main">
+              <a:graphicData uri="http://schemas.openxmlformats.org/drawingml/2006/picture">
+                <pic:pic xmlns:pic="http://schemas.openxmlformats.org/drawingml/2006/picture">
+                  <pic:nvPicPr>
+                    <pic:cNvPr id="0" name="Picture 2"/>
+                    <pic:cNvPicPr>
+                      <a:picLocks noChangeAspect="1" noChangeArrowheads="1"/>
+                    </pic:cNvPicPr>
+                  </pic:nvPicPr>
+                  <pic:blipFill>
+                    <a:blip r:embed="rId7">
+                      <a:extLst>
+                        <a:ext uri="{28A0092B-C50C-407E-A947-70E740481C1C}">
+                          <a14:useLocalDpi xmlns:a14="http://schemas.microsoft.com/office/drawing/2010/main" val="0"/>
+                        </a:ext>
+                      </a:extLst>
+                    </a:blip>
+                    <a:srcRect/>
+                    <a:stretch>
+                      <a:fillRect/>
+                    </a:stretch>
+                  </pic:blipFill>
+                  <pic:spPr bwMode="auto">
+                    <a:xfrm>
+                      <a:off x="0" y="0"/>
+                      <a:ext cx="6649720" cy="7165975"/>
+                    </a:xfrm>
+                    <a:prstGeom prst="rect">
+                      <a:avLst/>
+                    </a:prstGeom>
+                    <a:noFill/>
+                    <a:ln>
+                      <a:noFill/>
+                    </a:ln>
+                  </pic:spPr>
+                </pic:pic>
+              </a:graphicData>
+            </a:graphic>
+          </wp:inline>
+        </w:drawing>
+      </w:r>
+    </w:p>
+    <w:p>
+      <w:pPr>
+        <w:pStyle w:val="Titre3"/>
+      </w:pPr>
+      <w:r>
+        <w:lastRenderedPageBreak/>
+        <w:t>Gestion des locations</w:t>
+      </w:r>
+    </w:p>
+    <w:p>
+      <w:pPr>
+        <w:rPr>
+          <w:lang w:val="en-US"/>
+        </w:rPr>
+      </w:pPr>
+      <w:r>
+        <w:rPr>
+          <w:noProof/>
+          <w:lang w:val="en-US"/>
+        </w:rPr>
+        <w:drawing>
+          <wp:inline distT="0" distB="0" distL="0" distR="0" wp14:anchorId="09BCEE91" wp14:editId="618D9716">
+            <wp:extent cx="6654165" cy="6826250"/>
+            <wp:effectExtent l="0" t="0" r="0" b="0"/>
+            <wp:docPr id="1156247374" name="Image 17"/>
+            <wp:cNvGraphicFramePr>
+              <a:graphicFrameLocks xmlns:a="http://schemas.openxmlformats.org/drawingml/2006/main" noChangeAspect="1"/>
+            </wp:cNvGraphicFramePr>
+            <a:graphic xmlns:a="http://schemas.openxmlformats.org/drawingml/2006/main">
+              <a:graphicData uri="http://schemas.openxmlformats.org/drawingml/2006/picture">
+                <pic:pic xmlns:pic="http://schemas.openxmlformats.org/drawingml/2006/picture">
+                  <pic:nvPicPr>
+                    <pic:cNvPr id="0" name="Picture 3"/>
+                    <pic:cNvPicPr>
+                      <a:picLocks noChangeAspect="1" noChangeArrowheads="1"/>
+                    </pic:cNvPicPr>
+                  </pic:nvPicPr>
+                  <pic:blipFill>
+                    <a:blip r:embed="rId8">
+                      <a:extLst>
+                        <a:ext uri="{28A0092B-C50C-407E-A947-70E740481C1C}">
+                          <a14:useLocalDpi xmlns:a14="http://schemas.microsoft.com/office/drawing/2010/main" val="0"/>
+                        </a:ext>
+                      </a:extLst>
+                    </a:blip>
+                    <a:srcRect/>
+                    <a:stretch>
+                      <a:fillRect/>
+                    </a:stretch>
+                  </pic:blipFill>
+                  <pic:spPr bwMode="auto">
+                    <a:xfrm>
+                      <a:off x="0" y="0"/>
+                      <a:ext cx="6654165" cy="6826250"/>
+                    </a:xfrm>
+                    <a:prstGeom prst="rect">
+                      <a:avLst/>
+                    </a:prstGeom>
+                    <a:noFill/>
+                    <a:ln>
+                      <a:noFill/>
+                    </a:ln>
+                  </pic:spPr>
+                </pic:pic>
+              </a:graphicData>
+            </a:graphic>
+          </wp:inline>
+        </w:drawing>
+      </w:r>
+    </w:p>
+    <w:p>
+      <w:pPr>
+        <w:pStyle w:val="Titre3"/>
+      </w:pPr>
+      <w:r>
+        <w:lastRenderedPageBreak/>
+        <w:t xml:space="preserve">Assistance et </w:t>
+      </w:r>
+      <w:proofErr w:type="spellStart"/>
+      <w:r>
+        <w:t>litiges</w:t>
+      </w:r>
+      <w:proofErr w:type="spellEnd"/>
+    </w:p>
+    <w:p>
+      <w:pPr>
+        <w:rPr>
+          <w:lang w:val="en-US"/>
+        </w:rPr>
+      </w:pPr>
+      <w:r>
+        <w:rPr>
+          <w:noProof/>
+          <w:lang w:val="en-US"/>
+        </w:rPr>
+        <w:drawing>
+          <wp:inline distT="0" distB="0" distL="0" distR="0" wp14:anchorId="441C3C89" wp14:editId="425BDAE8">
+            <wp:extent cx="6649720" cy="5504815"/>
+            <wp:effectExtent l="0" t="0" r="0" b="635"/>
+            <wp:docPr id="2082952278" name="Image 18"/>
+            <wp:cNvGraphicFramePr>
+              <a:graphicFrameLocks xmlns:a="http://schemas.openxmlformats.org/drawingml/2006/main" noChangeAspect="1"/>
+            </wp:cNvGraphicFramePr>
+            <a:graphic xmlns:a="http://schemas.openxmlformats.org/drawingml/2006/main">
+              <a:graphicData uri="http://schemas.openxmlformats.org/drawingml/2006/picture">
+                <pic:pic xmlns:pic="http://schemas.openxmlformats.org/drawingml/2006/picture">
+                  <pic:nvPicPr>
+                    <pic:cNvPr id="0" name="Picture 4"/>
+                    <pic:cNvPicPr>
+                      <a:picLocks noChangeAspect="1" noChangeArrowheads="1"/>
+                    </pic:cNvPicPr>
+                  </pic:nvPicPr>
+                  <pic:blipFill>
+                    <a:blip r:embed="rId9">
+                      <a:extLst>
+                        <a:ext uri="{28A0092B-C50C-407E-A947-70E740481C1C}">
+                          <a14:useLocalDpi xmlns:a14="http://schemas.microsoft.com/office/drawing/2010/main" val="0"/>
+                        </a:ext>
+                      </a:extLst>
+                    </a:blip>
+                    <a:srcRect/>
+                    <a:stretch>
+                      <a:fillRect/>
+                    </a:stretch>
+                  </pic:blipFill>
+                  <pic:spPr bwMode="auto">
+                    <a:xfrm>
+                      <a:off x="0" y="0"/>
+                      <a:ext cx="6649720" cy="5504815"/>
+                    </a:xfrm>
+                    <a:prstGeom prst="rect">
+                      <a:avLst/>
+                    </a:prstGeom>
+                    <a:noFill/>
+                    <a:ln>
+                      <a:noFill/>
+                    </a:ln>
+                  </pic:spPr>
+                </pic:pic>
+              </a:graphicData>
+            </a:graphic>
+          </wp:inline>
+        </w:drawing>
+      </w:r>
+    </w:p>
+    <w:p/>
+    <w:p>
+      <w:pPr>
         <w:pStyle w:val="Titre2"/>
         <w:ind w:left="10"/>
         <w:rPr>
@@ -2250,9 +2492,64 @@
       <w:bookmarkEnd w:id="11"/>
     </w:p>
     <w:p>
+      <w:r>
+        <w:rPr>
+          <w:noProof/>
+        </w:rPr>
+        <w:drawing>
+          <wp:inline distT="0" distB="0" distL="0" distR="0" wp14:anchorId="2D0E97C0" wp14:editId="1776F021">
+            <wp:extent cx="6600111" cy="3164186"/>
+            <wp:effectExtent l="0" t="0" r="0" b="0"/>
+            <wp:docPr id="201164950" name="Image 15"/>
+            <wp:cNvGraphicFramePr>
+              <a:graphicFrameLocks xmlns:a="http://schemas.openxmlformats.org/drawingml/2006/main" noChangeAspect="1"/>
+            </wp:cNvGraphicFramePr>
+            <a:graphic xmlns:a="http://schemas.openxmlformats.org/drawingml/2006/main">
+              <a:graphicData uri="http://schemas.openxmlformats.org/drawingml/2006/picture">
+                <pic:pic xmlns:pic="http://schemas.openxmlformats.org/drawingml/2006/picture">
+                  <pic:nvPicPr>
+                    <pic:cNvPr id="0" name="Picture 1"/>
+                    <pic:cNvPicPr>
+                      <a:picLocks noChangeAspect="1" noChangeArrowheads="1"/>
+                    </pic:cNvPicPr>
+                  </pic:nvPicPr>
+                  <pic:blipFill>
+                    <a:blip r:embed="rId10" cstate="print">
+                      <a:extLst>
+                        <a:ext uri="{28A0092B-C50C-407E-A947-70E740481C1C}">
+                          <a14:useLocalDpi xmlns:a14="http://schemas.microsoft.com/office/drawing/2010/main" val="0"/>
+                        </a:ext>
+                      </a:extLst>
+                    </a:blip>
+                    <a:srcRect/>
+                    <a:stretch>
+                      <a:fillRect/>
+                    </a:stretch>
+                  </pic:blipFill>
+                  <pic:spPr bwMode="auto">
+                    <a:xfrm>
+                      <a:off x="0" y="0"/>
+                      <a:ext cx="6675983" cy="3200560"/>
+                    </a:xfrm>
+                    <a:prstGeom prst="rect">
+                      <a:avLst/>
+                    </a:prstGeom>
+                    <a:noFill/>
+                    <a:ln>
+                      <a:noFill/>
+                    </a:ln>
+                  </pic:spPr>
+                </pic:pic>
+              </a:graphicData>
+            </a:graphic>
+          </wp:inline>
+        </w:drawing>
+      </w:r>
+    </w:p>
+    <w:p>
       <w:pPr>
         <w:pStyle w:val="Titre2"/>
-        <w:spacing w:after="1055"/>
+        <w:spacing w:after="1055" w:line="240" w:lineRule="auto"/>
         <w:ind w:left="-5"/>
         <w:rPr>
           <w:lang w:val="fr-FR"/>
@@ -2264,11 +2561,69 @@
         <w:rPr>
           <w:lang w:val="fr-FR"/>
         </w:rPr>
+        <w:lastRenderedPageBreak/>
         <w:t>Technologiques</w:t>
       </w:r>
       <w:bookmarkEnd w:id="12"/>
       <w:bookmarkEnd w:id="13"/>
     </w:p>
+    <w:p>
+      <w:r>
+        <w:rPr>
+          <w:noProof/>
+        </w:rPr>
+        <w:drawing>
+          <wp:inline distT="0" distB="0" distL="0" distR="0" wp14:anchorId="5722627B" wp14:editId="0A6989FE">
+            <wp:extent cx="6654165" cy="4001770"/>
+            <wp:effectExtent l="0" t="0" r="0" b="0"/>
+            <wp:docPr id="1954629330" name="Image 19"/>
+            <wp:cNvGraphicFramePr>
+              <a:graphicFrameLocks xmlns:a="http://schemas.openxmlformats.org/drawingml/2006/main" noChangeAspect="1"/>
+            </wp:cNvGraphicFramePr>
+            <a:graphic xmlns:a="http://schemas.openxmlformats.org/drawingml/2006/main">
+              <a:graphicData uri="http://schemas.openxmlformats.org/drawingml/2006/picture">
+                <pic:pic xmlns:pic="http://schemas.openxmlformats.org/drawingml/2006/picture">
+                  <pic:nvPicPr>
+                    <pic:cNvPr id="0" name="Picture 5"/>
+                    <pic:cNvPicPr>
+                      <a:picLocks noChangeAspect="1" noChangeArrowheads="1"/>
+                    </pic:cNvPicPr>
+                  </pic:nvPicPr>
+                  <pic:blipFill>
+                    <a:blip r:embed="rId11" cstate="print">
+                      <a:extLst>
+                        <a:ext uri="{28A0092B-C50C-407E-A947-70E740481C1C}">
+                          <a14:useLocalDpi xmlns:a14="http://schemas.microsoft.com/office/drawing/2010/main" val="0"/>
+                        </a:ext>
+                      </a:extLst>
+                    </a:blip>
+                    <a:srcRect/>
+                    <a:stretch>
+                      <a:fillRect/>
+                    </a:stretch>
+                  </pic:blipFill>
+                  <pic:spPr bwMode="auto">
+                    <a:xfrm>
+                      <a:off x="0" y="0"/>
+                      <a:ext cx="6654165" cy="4001770"/>
+                    </a:xfrm>
+                    <a:prstGeom prst="rect">
+                      <a:avLst/>
+                    </a:prstGeom>
+                    <a:noFill/>
+                    <a:ln>
+                      <a:noFill/>
+                    </a:ln>
+                  </pic:spPr>
+                </pic:pic>
+              </a:graphicData>
+            </a:graphic>
+          </wp:inline>
+        </w:drawing>
+      </w:r>
+    </w:p>
+    <w:p/>
+    <w:p/>
     <w:bookmarkStart w:id="14" w:name="_Toc1333"/>
     <w:bookmarkStart w:id="15" w:name="_Toc206581914"/>
     <w:p>
@@ -2281,6 +2636,7 @@
       </w:pPr>
       <w:r>
         <w:rPr>
+          <w:noProof/>
           <w:sz w:val="22"/>
           <w:lang w:val="fr-FR"/>
         </w:rPr>
@@ -2508,6 +2864,7 @@
       </w:pPr>
       <w:r>
         <w:rPr>
+          <w:noProof/>
           <w:sz w:val="22"/>
           <w:lang w:val="fr-FR"/>
         </w:rPr>
@@ -2729,6 +3086,9 @@
         <w:ind w:left="30" w:right="-34" w:firstLine="0"/>
       </w:pPr>
       <w:r>
+        <w:rPr>
+          <w:noProof/>
+        </w:rPr>
         <w:drawing>
           <wp:inline distT="0" distB="0" distL="0" distR="0" wp14:anchorId="67863E07" wp14:editId="24067108">
             <wp:extent cx="5734050" cy="1828800"/>
@@ -2743,7 +3103,7 @@
                     <pic:cNvPicPr/>
                   </pic:nvPicPr>
                   <pic:blipFill>
-                    <a:blip r:embed="rId7"/>
+                    <a:blip r:embed="rId12"/>
                     <a:stretch>
                       <a:fillRect/>
                     </a:stretch>
@@ -2766,8 +3126,9 @@
     </w:p>
     <w:sectPr>
       <w:pgSz w:w="11920" w:h="16840"/>
-      <w:pgMar w:top="1440" w:right="1454" w:bottom="1774" w:left="1440" w:header="720" w:footer="720" w:gutter="0"/>
+      <w:pgMar w:top="720" w:right="720" w:bottom="720" w:left="720" w:header="720" w:footer="720" w:gutter="0"/>
       <w:cols w:space="720"/>
+      <w:docGrid w:linePitch="326"/>
     </w:sectPr>
   </w:body>
 </w:document>
@@ -3345,6 +3706,25 @@
       <w:sz w:val="30"/>
     </w:rPr>
   </w:style>
+  <w:style w:type="paragraph" w:styleId="Titre3">
+    <w:name w:val="heading 3"/>
+    <w:basedOn w:val="Titre2"/>
+    <w:next w:val="Normal"/>
+    <w:link w:val="Titre3Car"/>
+    <w:uiPriority w:val="9"/>
+    <w:unhideWhenUsed/>
+    <w:qFormat/>
+    <w:rsid w:val="000C26B4"/>
+    <w:pPr>
+      <w:outlineLvl w:val="2"/>
+    </w:pPr>
+    <w:rPr>
+      <w:i/>
+      <w:iCs/>
+      <w:sz w:val="24"/>
+      <w:szCs w:val="20"/>
+    </w:rPr>
+  </w:style>
   <w:style w:type="character" w:default="1" w:styleId="Policepardfaut">
     <w:name w:val="Default Paragraph Font"/>
     <w:uiPriority w:val="1"/>
@@ -3466,6 +3846,21 @@
       <w:ind w:left="720"/>
       <w:contextualSpacing/>
     </w:pPr>
+  </w:style>
+  <w:style w:type="character" w:customStyle="1" w:styleId="Titre3Car">
+    <w:name w:val="Titre 3 Car"/>
+    <w:basedOn w:val="Policepardfaut"/>
+    <w:link w:val="Titre3"/>
+    <w:uiPriority w:val="9"/>
+    <w:rsid w:val="000C26B4"/>
+    <w:rPr>
+      <w:rFonts w:ascii="Calibri" w:eastAsia="Calibri" w:hAnsi="Calibri" w:cs="Calibri"/>
+      <w:b/>
+      <w:i/>
+      <w:iCs/>
+      <w:color w:val="000000"/>
+      <w:szCs w:val="20"/>
+    </w:rPr>
   </w:style>
 </w:styles>
 </file>

</xml_diff>

<commit_message>
Ajout de l'architecture de transition et ébauche du Compliance Assesment
</commit_message>
<xml_diff>
--- a/Dieudonne_Antoine_2_architecture_document_082025.docx
+++ b/Dieudonne_Antoine_2_architecture_document_082025.docx
@@ -1239,41 +1239,17 @@
     </w:p>
     <w:p>
       <w:r>
-        <w:t xml:space="preserve">L’application </w:t>
-      </w:r>
-      <w:proofErr w:type="spellStart"/>
-      <w:r>
-        <w:t>Your</w:t>
-      </w:r>
-      <w:proofErr w:type="spellEnd"/>
-      <w:r>
-        <w:t xml:space="preserve"> Car </w:t>
-      </w:r>
-      <w:proofErr w:type="spellStart"/>
-      <w:r>
-        <w:t>Your</w:t>
-      </w:r>
-      <w:proofErr w:type="spellEnd"/>
+        <w:t xml:space="preserve">L’application Your Car Your Way a pour but de permettre </w:t>
+      </w:r>
+      <w:r>
+        <w:t>à un utilisateur de pouvoir</w:t>
+      </w:r>
+      <w:r>
+        <w:t>, à</w:t>
+      </w:r>
       <w:r>
         <w:t xml:space="preserve"> </w:t>
       </w:r>
-      <w:proofErr w:type="spellStart"/>
-      <w:r>
-        <w:t>Way</w:t>
-      </w:r>
-      <w:proofErr w:type="spellEnd"/>
-      <w:r>
-        <w:t xml:space="preserve"> a pour but de permettre </w:t>
-      </w:r>
-      <w:r>
-        <w:t>à un utilisateur de pouvoir</w:t>
-      </w:r>
-      <w:r>
-        <w:t>, à</w:t>
-      </w:r>
-      <w:r>
-        <w:t xml:space="preserve"> </w:t>
-      </w:r>
       <w:r>
         <w:t xml:space="preserve">la </w:t>
       </w:r>
@@ -1287,23 +1263,7 @@
         <w:t xml:space="preserve">une authentification, choisir un véhicule de location dans le but de se rendre </w:t>
       </w:r>
       <w:r>
-        <w:t xml:space="preserve">d’un emplacement et moment X à un emplacement et instant Y. Pour cela, l’utilisateur cherchera dans une interface des véhicules correspondant à sa demande et pourra en réserver un. A l’heure actuelle, plusieurs applicatifs dans plusieurs langues permettent déjà la résolution de cette problématique. Cependant, dans </w:t>
-      </w:r>
-      <w:proofErr w:type="gramStart"/>
-      <w:r>
-        <w:t>un soucis</w:t>
-      </w:r>
-      <w:proofErr w:type="gramEnd"/>
-      <w:r>
-        <w:t xml:space="preserve"> d’uniformiser l’application, une nouvelle application multilingue centralisera l’ensemble </w:t>
-      </w:r>
-      <w:proofErr w:type="gramStart"/>
-      <w:r>
-        <w:t>des demande</w:t>
-      </w:r>
-      <w:proofErr w:type="gramEnd"/>
-      <w:r>
-        <w:t xml:space="preserve"> des utilisateurs, peu importe leur langue et emplacement géographique.</w:t>
+        <w:t>d’un emplacement et moment X à un emplacement et instant Y. Pour cela, l’utilisateur cherchera dans une interface des véhicules correspondant à sa demande et pourra en réserver un. A l’heure actuelle, plusieurs applicatifs dans plusieurs langues permettent déjà la résolution de cette problématique. Cependant, dans un soucis d’uniformiser l’application, une nouvelle application multilingue centralisera l’ensemble des demande des utilisateurs, peu importe leur langue et emplacement géographique.</w:t>
       </w:r>
     </w:p>
     <w:bookmarkStart w:id="5" w:name="_Toc206581908"/>
@@ -1606,7 +1566,6 @@
       <w:r>
         <w:t xml:space="preserve">Un frontend réalisé avec </w:t>
       </w:r>
-      <w:proofErr w:type="spellStart"/>
       <w:r>
         <w:rPr>
           <w:b/>
@@ -1614,25 +1573,8 @@
         </w:rPr>
         <w:t>Angular</w:t>
       </w:r>
-      <w:proofErr w:type="spellEnd"/>
-      <w:r>
-        <w:t xml:space="preserve"> servant à l’affichage d’une interface homme-machine adaptée à la langue du navigateur comportant plusieurs modules de sorte à permettre du </w:t>
-      </w:r>
-      <w:proofErr w:type="spellStart"/>
-      <w:r>
-        <w:t>lazy</w:t>
-      </w:r>
-      <w:proofErr w:type="spellEnd"/>
-      <w:r>
-        <w:t xml:space="preserve"> </w:t>
-      </w:r>
-      <w:proofErr w:type="spellStart"/>
-      <w:r>
-        <w:t>loading</w:t>
-      </w:r>
-      <w:proofErr w:type="spellEnd"/>
-      <w:r>
-        <w:t xml:space="preserve"> :</w:t>
+      <w:r>
+        <w:t xml:space="preserve"> servant à l’affichage d’une interface homme-machine adaptée à la langue du navigateur comportant plusieurs modules de sorte à permettre du lazy loading :</w:t>
       </w:r>
     </w:p>
     <w:p>
@@ -1797,28 +1739,12 @@
       </w:r>
       <w:r>
         <w:lastRenderedPageBreak/>
-        <w:t xml:space="preserve">service, on procèdera à la mise en place d’une Gateway qui se chargera de rediriger les requêtes HTTPS provenant des clients (extra-serveur) vers les </w:t>
-      </w:r>
-      <w:proofErr w:type="spellStart"/>
-      <w:r>
-        <w:t>microservices</w:t>
-      </w:r>
-      <w:proofErr w:type="spellEnd"/>
-      <w:r>
-        <w:t xml:space="preserve"> par le protocole HTTP (intra-serveur).</w:t>
-      </w:r>
-    </w:p>
-    <w:p>
-      <w:r>
-        <w:t>Au niveau de l’application frontend, l’utilisation de plusieurs modules devrait permettre également un développement plus aisé et aussi un chargement plus rapide de l’applicatif au niveau du navigateur. Il serait de bon ton de mettre également en place du SSR (Server-</w:t>
-      </w:r>
-      <w:proofErr w:type="spellStart"/>
-      <w:r>
-        <w:t>Side</w:t>
-      </w:r>
-      <w:proofErr w:type="spellEnd"/>
-      <w:r>
-        <w:t xml:space="preserve"> Rendering) de sorte à obtenir un référencement plus rigoureux de notre application. L’ajout de SSR permettrait également de traiter en interne la récupération de la langue utilisée par le client dans le but de lui fournir des pages web adaptées à ses besoins directement.</w:t>
+        <w:t>service, on procèdera à la mise en place d’une Gateway qui se chargera de rediriger les requêtes HTTPS provenant des clients (extra-serveur) vers les microservices par le protocole HTTP (intra-serveur).</w:t>
+      </w:r>
+    </w:p>
+    <w:p>
+      <w:r>
+        <w:t>Au niveau de l’application frontend, l’utilisation de plusieurs modules devrait permettre également un développement plus aisé et aussi un chargement plus rapide de l’applicatif au niveau du navigateur. Il serait de bon ton de mettre également en place du SSR (Server-Side Rendering) de sorte à obtenir un référencement plus rigoureux de notre application. L’ajout de SSR permettrait également de traiter en interne la récupération de la langue utilisée par le client dans le but de lui fournir des pages web adaptées à ses besoins directement.</w:t>
       </w:r>
     </w:p>
     <w:p>
@@ -2253,19 +2179,9 @@
       <w:pPr>
         <w:pStyle w:val="Titre3"/>
       </w:pPr>
-      <w:proofErr w:type="spellStart"/>
-      <w:r>
-        <w:t>Authentification</w:t>
-      </w:r>
-      <w:proofErr w:type="spellEnd"/>
-      <w:r>
-        <w:t xml:space="preserve"> et Gestion des </w:t>
-      </w:r>
-      <w:proofErr w:type="spellStart"/>
-      <w:r>
-        <w:t>comptes</w:t>
-      </w:r>
-      <w:proofErr w:type="spellEnd"/>
+      <w:r>
+        <w:t>Authentification et Gestion des comptes</w:t>
+      </w:r>
     </w:p>
     <w:p>
       <w:pPr>
@@ -2404,13 +2320,8 @@
       </w:pPr>
       <w:r>
         <w:lastRenderedPageBreak/>
-        <w:t xml:space="preserve">Assistance et </w:t>
-      </w:r>
-      <w:proofErr w:type="spellStart"/>
-      <w:r>
-        <w:t>litiges</w:t>
-      </w:r>
-      <w:proofErr w:type="spellEnd"/>
+        <w:t>Assistance et litiges</w:t>
+      </w:r>
     </w:p>
     <w:p>
       <w:pPr>
@@ -2822,38 +2733,91 @@
       <w:bookmarkEnd w:id="15"/>
     </w:p>
     <w:p>
-      <w:pPr>
-        <w:spacing w:after="885" w:line="271" w:lineRule="auto"/>
-        <w:ind w:left="-5"/>
-      </w:pPr>
-      <w:proofErr w:type="gramStart"/>
-      <w:r>
-        <w:rPr>
-          <w:i/>
-          <w:sz w:val="22"/>
-        </w:rPr>
-        <w:t>[ Explication</w:t>
-      </w:r>
-      <w:proofErr w:type="gramEnd"/>
-      <w:r>
-        <w:rPr>
-          <w:i/>
-          <w:sz w:val="22"/>
-        </w:rPr>
-        <w:t xml:space="preserve"> de la manière dont l’architecture modélisée précédemment répond aux objectifs, respecte les principes d’architecture, et suit les normes et bonnes pratiques reconnues</w:t>
-      </w:r>
-      <w:proofErr w:type="gramStart"/>
-      <w:r>
-        <w:rPr>
-          <w:i/>
-          <w:sz w:val="22"/>
-        </w:rPr>
-        <w:t>. ]</w:t>
-      </w:r>
-      <w:proofErr w:type="gramEnd"/>
-    </w:p>
-    <w:bookmarkStart w:id="16" w:name="_Toc1334"/>
-    <w:bookmarkStart w:id="17" w:name="_Toc206581915"/>
+      <w:bookmarkStart w:id="16" w:name="_Toc1334"/>
+      <w:bookmarkStart w:id="17" w:name="_Toc206581915"/>
+      <w:r>
+        <w:t xml:space="preserve">L’architecture proposée se trouve être, pour le backend, une architecture de type micro-services. Dans le cadre de cette architecture, chaque service se verra conteneurisé et déployé dans un environnement Cloud via Kubernetes. </w:t>
+      </w:r>
+    </w:p>
+    <w:p>
+      <w:pPr>
+        <w:pStyle w:val="Paragraphedeliste"/>
+        <w:numPr>
+          <w:ilvl w:val="0"/>
+          <w:numId w:val="1"/>
+        </w:numPr>
+      </w:pPr>
+      <w:r>
+        <w:t xml:space="preserve">L’emplacement de notre cluster va être l’une des clés du respect de la RGPD, cette dernière demandant le positionnement de nos ressources en France / Europe. Via Azure France, il serra possible de déployer l’ensemble des applicatifs sur le territoire français. Les bases de données seront également hébergées sur Azure France. Dans le cadre d’une forte demande, il sera possible de bénéficier d’une série de replicas de nos bases de données en lecture seule de sorte à pouvoir accélérer le traitement des requêtes par les API. </w:t>
+      </w:r>
+    </w:p>
+    <w:p>
+      <w:pPr>
+        <w:pStyle w:val="Paragraphedeliste"/>
+        <w:numPr>
+          <w:ilvl w:val="0"/>
+          <w:numId w:val="1"/>
+        </w:numPr>
+      </w:pPr>
+      <w:r>
+        <w:t xml:space="preserve">La sécurisation de notre applicatif étant essentielle, l’accès aux micro-service se ferra via le protocôle HTTPS uniquement. Il serra possible d’intéragir directement avec l’API en cas de besoin via un client http, mais la majorité du traitement des requêtes par les clients se feront via l’application frontend. Cette application sera également conteneurisée et disponible via un Ingress et un Load Balancer afin d’offrir un nom de domaine unique pour les visiteurs de l’application. </w:t>
+      </w:r>
+    </w:p>
+    <w:p>
+      <w:pPr>
+        <w:pStyle w:val="Paragraphedeliste"/>
+        <w:numPr>
+          <w:ilvl w:val="0"/>
+          <w:numId w:val="1"/>
+        </w:numPr>
+      </w:pPr>
+      <w:r>
+        <w:t xml:space="preserve">L’utilisation du SSR dans l’application frontend permet d’offrir un meilleure référencement ainsi qu’une meilleure sécurité (la plupart des requêtes http vers l’api étant du coup traité dans le serveur </w:t>
+      </w:r>
+      <w:r>
+        <w:lastRenderedPageBreak/>
+        <w:t>et donc non visibles pour un client). De plus, le SSR devrait faciliter la mise en place d’une application avec une interface multilingue.</w:t>
+      </w:r>
+    </w:p>
+    <w:p>
+      <w:pPr>
+        <w:pStyle w:val="Paragraphedeliste"/>
+        <w:numPr>
+          <w:ilvl w:val="0"/>
+          <w:numId w:val="1"/>
+        </w:numPr>
+      </w:pPr>
+      <w:r>
+        <w:t>Dans le cadre du déploiement en nuage, il est possible de mettre en place l’ensemble de notre architecture via des outils comme Terraform et Ansible. Ces outils permettent d’avoir un suivi de la version de notre architecture et devraient permettre un plan de restauration facilité.</w:t>
+      </w:r>
+    </w:p>
+    <w:p>
+      <w:pPr>
+        <w:pStyle w:val="Paragraphedeliste"/>
+        <w:numPr>
+          <w:ilvl w:val="0"/>
+          <w:numId w:val="1"/>
+        </w:numPr>
+      </w:pPr>
+      <w:r>
+        <w:t>L’API Gateway possèdera un Rate limiter avec la</w:t>
+      </w:r>
+      <w:r>
+        <w:t xml:space="preserve"> réalisation de logs pour permettre d’éviter de potentielles surcharges de nos micro-services ainsi que l’identification d’une attaque de type déni de service (DoS). La plupart des cloud providers modernes permettent la mise en place de ce processus de façon aisée.</w:t>
+      </w:r>
+    </w:p>
+    <w:p>
+      <w:pPr>
+        <w:pStyle w:val="Paragraphedeliste"/>
+        <w:numPr>
+          <w:ilvl w:val="0"/>
+          <w:numId w:val="1"/>
+        </w:numPr>
+      </w:pPr>
+      <w:r>
+        <w:t>L’ensemble des secrets de l’applicatifs, qu’il s’agisse de clés API pour les services tiers ou de nos propres applicatifs, devront être gérer via l’utilisation d’un gestionnaire tel qu’Azure Key Vault. Pour cela, la mise en place de notre applicatif dans un environnement en nuage est privilégiée.</w:t>
+      </w:r>
+    </w:p>
     <w:p>
       <w:pPr>
         <w:pStyle w:val="Titre1"/>
@@ -3050,35 +3014,59 @@
       <w:bookmarkEnd w:id="17"/>
     </w:p>
     <w:p>
-      <w:pPr>
-        <w:spacing w:after="74" w:line="271" w:lineRule="auto"/>
-        <w:ind w:left="-5"/>
-      </w:pPr>
-      <w:proofErr w:type="gramStart"/>
-      <w:r>
-        <w:rPr>
-          <w:i/>
-          <w:sz w:val="22"/>
-        </w:rPr>
-        <w:t>[ Cette</w:t>
-      </w:r>
-      <w:proofErr w:type="gramEnd"/>
-      <w:r>
-        <w:rPr>
-          <w:i/>
-          <w:sz w:val="22"/>
-        </w:rPr>
-        <w:t xml:space="preserve"> section est optionnelle – si la mise en œuvre complète de toute l’architecture revêt une forte complexité, la définition d’architectures de transition, pour passer du point de départ à l’architecture finale à travers différentes étapes progressives, peut être envisagée</w:t>
-      </w:r>
-      <w:proofErr w:type="gramStart"/>
-      <w:r>
-        <w:rPr>
-          <w:i/>
-          <w:sz w:val="22"/>
-        </w:rPr>
-        <w:t>. ]</w:t>
-      </w:r>
-      <w:proofErr w:type="gramEnd"/>
+      <w:r>
+        <w:rPr>
+          <w:noProof/>
+        </w:rPr>
+        <w:drawing>
+          <wp:inline distT="0" distB="0" distL="0" distR="0" wp14:anchorId="484426D6" wp14:editId="16B4B59A">
+            <wp:extent cx="6651625" cy="6207760"/>
+            <wp:effectExtent l="0" t="0" r="0" b="2540"/>
+            <wp:docPr id="1933272587" name="Image 15"/>
+            <wp:cNvGraphicFramePr>
+              <a:graphicFrameLocks xmlns:a="http://schemas.openxmlformats.org/drawingml/2006/main" noChangeAspect="1"/>
+            </wp:cNvGraphicFramePr>
+            <a:graphic xmlns:a="http://schemas.openxmlformats.org/drawingml/2006/main">
+              <a:graphicData uri="http://schemas.openxmlformats.org/drawingml/2006/picture">
+                <pic:pic xmlns:pic="http://schemas.openxmlformats.org/drawingml/2006/picture">
+                  <pic:nvPicPr>
+                    <pic:cNvPr id="0" name="Picture 1"/>
+                    <pic:cNvPicPr>
+                      <a:picLocks noChangeAspect="1" noChangeArrowheads="1"/>
+                    </pic:cNvPicPr>
+                  </pic:nvPicPr>
+                  <pic:blipFill>
+                    <a:blip r:embed="rId12">
+                      <a:extLst>
+                        <a:ext uri="{28A0092B-C50C-407E-A947-70E740481C1C}">
+                          <a14:useLocalDpi xmlns:a14="http://schemas.microsoft.com/office/drawing/2010/main" val="0"/>
+                        </a:ext>
+                      </a:extLst>
+                    </a:blip>
+                    <a:srcRect/>
+                    <a:stretch>
+                      <a:fillRect/>
+                    </a:stretch>
+                  </pic:blipFill>
+                  <pic:spPr bwMode="auto">
+                    <a:xfrm>
+                      <a:off x="0" y="0"/>
+                      <a:ext cx="6651625" cy="6207760"/>
+                    </a:xfrm>
+                    <a:prstGeom prst="rect">
+                      <a:avLst/>
+                    </a:prstGeom>
+                    <a:noFill/>
+                    <a:ln>
+                      <a:noFill/>
+                    </a:ln>
+                  </pic:spPr>
+                </pic:pic>
+              </a:graphicData>
+            </a:graphic>
+          </wp:inline>
+        </w:drawing>
+      </w:r>
     </w:p>
     <w:p>
       <w:pPr>
@@ -3089,6 +3077,7 @@
         <w:rPr>
           <w:noProof/>
         </w:rPr>
+        <w:lastRenderedPageBreak/>
         <w:drawing>
           <wp:inline distT="0" distB="0" distL="0" distR="0" wp14:anchorId="67863E07" wp14:editId="24067108">
             <wp:extent cx="5734050" cy="1828800"/>
@@ -3103,7 +3092,7 @@
                     <pic:cNvPicPr/>
                   </pic:nvPicPr>
                   <pic:blipFill>
-                    <a:blip r:embed="rId12"/>
+                    <a:blip r:embed="rId13"/>
                     <a:stretch>
                       <a:fillRect/>
                     </a:stretch>

</xml_diff>